<commit_message>
[24.12.19 12:40] Model auto-generation
</commit_message>
<xml_diff>
--- a/nomenclature_parser/out/latest/Sommaire Nomenclature Hub.docx
+++ b/nomenclature_parser/out/latest/Sommaire Nomenclature Hub.docx
@@ -817,6 +817,48 @@
           <w:p>
             <w:r>
               <w:t>ISO 3166</w:t>
+            </w:r>
+          </w:p>
+        </w:tc>
+      </w:tr>
+      <w:tr>
+        <w:tc>
+          <w:tcPr>
+            <w:tcW w:type="dxa" w:w="2160"/>
+          </w:tcPr>
+          <w:p>
+            <w:r>
+              <w:t>HubSante.etape</w:t>
+            </w:r>
+          </w:p>
+        </w:tc>
+        <w:tc>
+          <w:tcPr>
+            <w:tcW w:type="dxa" w:w="2160"/>
+          </w:tcPr>
+          <w:p>
+            <w:r>
+              <w:t>Etape_Message</w:t>
+            </w:r>
+          </w:p>
+        </w:tc>
+        <w:tc>
+          <w:tcPr>
+            <w:tcW w:type="dxa" w:w="2160"/>
+          </w:tcPr>
+          <w:p>
+            <w:r>
+              <w:t>ENUM-Etape_Message</w:t>
+            </w:r>
+          </w:p>
+        </w:tc>
+        <w:tc>
+          <w:tcPr>
+            <w:tcW w:type="dxa" w:w="2160"/>
+          </w:tcPr>
+          <w:p>
+            <w:r>
+              <w:t>ENUM</w:t>
             </w:r>
           </w:p>
         </w:tc>

</xml_diff>